<commit_message>
Updating the Index Page
</commit_message>
<xml_diff>
--- a/GovTech_assessment_Report_v_0.3.docx
+++ b/GovTech_assessment_Report_v_0.3.docx
@@ -4,6 +4,13 @@
   <w:body>
     <w:sdt>
       <w:sdtPr>
+        <w:rPr>
+          <w:rFonts w:asciiTheme="minorHAnsi" w:eastAsiaTheme="minorHAnsi" w:hAnsiTheme="minorHAnsi" w:cstheme="minorBidi"/>
+          <w:color w:val="auto"/>
+          <w:sz w:val="22"/>
+          <w:szCs w:val="22"/>
+          <w:lang w:val="en-SG"/>
+        </w:rPr>
         <w:id w:val="-567257967"/>
         <w:docPartObj>
           <w:docPartGallery w:val="Table of Contents"/>
@@ -12,14 +19,9 @@
       </w:sdtPr>
       <w:sdtEndPr>
         <w:rPr>
-          <w:rFonts w:asciiTheme="minorHAnsi" w:eastAsiaTheme="minorHAnsi" w:hAnsiTheme="minorHAnsi" w:cstheme="minorBidi"/>
           <w:b/>
           <w:bCs/>
           <w:noProof/>
-          <w:color w:val="auto"/>
-          <w:sz w:val="22"/>
-          <w:szCs w:val="22"/>
-          <w:lang w:val="en-SG"/>
         </w:rPr>
       </w:sdtEndPr>
       <w:sdtContent>
@@ -52,7 +54,7 @@
           <w:r>
             <w:fldChar w:fldCharType="separate"/>
           </w:r>
-          <w:hyperlink w:anchor="_Toc120365722" w:history="1">
+          <w:hyperlink w:anchor="_Toc120392007" w:history="1">
             <w:r>
               <w:rPr>
                 <w:rStyle w:val="Hyperlink"/>
@@ -80,7 +82,7 @@
                 <w:noProof/>
                 <w:webHidden/>
               </w:rPr>
-              <w:instrText xml:space="preserve"> PAGEREF _Toc120365722 \h </w:instrText>
+              <w:instrText xml:space="preserve"> PAGEREF _Toc120392007 \h </w:instrText>
             </w:r>
             <w:r>
               <w:rPr>
@@ -123,7 +125,7 @@
               <w:lang w:eastAsia="en-SG"/>
             </w:rPr>
           </w:pPr>
-          <w:hyperlink w:anchor="_Toc120365723" w:history="1">
+          <w:hyperlink w:anchor="_Toc120392008" w:history="1">
             <w:r>
               <w:rPr>
                 <w:rStyle w:val="Hyperlink"/>
@@ -151,7 +153,7 @@
                 <w:noProof/>
                 <w:webHidden/>
               </w:rPr>
-              <w:instrText xml:space="preserve"> PAGEREF _Toc120365723 \h </w:instrText>
+              <w:instrText xml:space="preserve"> PAGEREF _Toc120392008 \h </w:instrText>
             </w:r>
             <w:r>
               <w:rPr>
@@ -194,7 +196,7 @@
               <w:lang w:eastAsia="en-SG"/>
             </w:rPr>
           </w:pPr>
-          <w:hyperlink w:anchor="_Toc120365724" w:history="1">
+          <w:hyperlink w:anchor="_Toc120392009" w:history="1">
             <w:r>
               <w:rPr>
                 <w:rStyle w:val="Hyperlink"/>
@@ -221,7 +223,7 @@
                 <w:noProof/>
                 <w:webHidden/>
               </w:rPr>
-              <w:instrText xml:space="preserve"> PAGEREF _Toc120365724 \h </w:instrText>
+              <w:instrText xml:space="preserve"> PAGEREF _Toc120392009 \h </w:instrText>
             </w:r>
             <w:r>
               <w:rPr>
@@ -264,7 +266,7 @@
               <w:lang w:eastAsia="en-SG"/>
             </w:rPr>
           </w:pPr>
-          <w:hyperlink w:anchor="_Toc120365725" w:history="1">
+          <w:hyperlink w:anchor="_Toc120392010" w:history="1">
             <w:r>
               <w:rPr>
                 <w:rStyle w:val="Hyperlink"/>
@@ -291,7 +293,7 @@
                 <w:noProof/>
                 <w:webHidden/>
               </w:rPr>
-              <w:instrText xml:space="preserve"> PAGEREF _Toc120365725 \h </w:instrText>
+              <w:instrText xml:space="preserve"> PAGEREF _Toc120392010 \h </w:instrText>
             </w:r>
             <w:r>
               <w:rPr>
@@ -334,7 +336,7 @@
               <w:lang w:eastAsia="en-SG"/>
             </w:rPr>
           </w:pPr>
-          <w:hyperlink w:anchor="_Toc120365726" w:history="1">
+          <w:hyperlink w:anchor="_Toc120392011" w:history="1">
             <w:r>
               <w:rPr>
                 <w:rStyle w:val="Hyperlink"/>
@@ -361,7 +363,7 @@
                 <w:noProof/>
                 <w:webHidden/>
               </w:rPr>
-              <w:instrText xml:space="preserve"> PAGEREF _Toc120365726 \h </w:instrText>
+              <w:instrText xml:space="preserve"> PAGEREF _Toc120392011 \h </w:instrText>
             </w:r>
             <w:r>
               <w:rPr>
@@ -404,7 +406,7 @@
               <w:lang w:eastAsia="en-SG"/>
             </w:rPr>
           </w:pPr>
-          <w:hyperlink w:anchor="_Toc120365727" w:history="1">
+          <w:hyperlink w:anchor="_Toc120392012" w:history="1">
             <w:r>
               <w:rPr>
                 <w:rStyle w:val="Hyperlink"/>
@@ -432,7 +434,7 @@
                 <w:noProof/>
                 <w:webHidden/>
               </w:rPr>
-              <w:instrText xml:space="preserve"> PAGEREF _Toc120365727 \h </w:instrText>
+              <w:instrText xml:space="preserve"> PAGEREF _Toc120392012 \h </w:instrText>
             </w:r>
             <w:r>
               <w:rPr>
@@ -475,7 +477,7 @@
               <w:lang w:eastAsia="en-SG"/>
             </w:rPr>
           </w:pPr>
-          <w:hyperlink w:anchor="_Toc120365728" w:history="1">
+          <w:hyperlink w:anchor="_Toc120392013" w:history="1">
             <w:r>
               <w:rPr>
                 <w:rStyle w:val="Hyperlink"/>
@@ -502,7 +504,7 @@
                 <w:noProof/>
                 <w:webHidden/>
               </w:rPr>
-              <w:instrText xml:space="preserve"> PAGEREF _Toc120365728 \h </w:instrText>
+              <w:instrText xml:space="preserve"> PAGEREF _Toc120392013 \h </w:instrText>
             </w:r>
             <w:r>
               <w:rPr>
@@ -545,7 +547,7 @@
               <w:lang w:eastAsia="en-SG"/>
             </w:rPr>
           </w:pPr>
-          <w:hyperlink w:anchor="_Toc120365729" w:history="1">
+          <w:hyperlink w:anchor="_Toc120392014" w:history="1">
             <w:r>
               <w:rPr>
                 <w:rStyle w:val="Hyperlink"/>
@@ -572,7 +574,7 @@
                 <w:noProof/>
                 <w:webHidden/>
               </w:rPr>
-              <w:instrText xml:space="preserve"> PAGEREF _Toc120365729 \h </w:instrText>
+              <w:instrText xml:space="preserve"> PAGEREF _Toc120392014 \h </w:instrText>
             </w:r>
             <w:r>
               <w:rPr>
@@ -605,535 +607,7 @@
         </w:p>
         <w:p>
           <w:pPr>
-            <w:pStyle w:val="TOC3"/>
-            <w:tabs>
-              <w:tab w:val="left" w:pos="1100"/>
-              <w:tab w:val="right" w:leader="dot" w:pos="9016"/>
-            </w:tabs>
-            <w:rPr>
-              <w:rFonts w:eastAsiaTheme="minorEastAsia"/>
-              <w:noProof/>
-              <w:lang w:eastAsia="en-SG"/>
-            </w:rPr>
-          </w:pPr>
-          <w:hyperlink w:anchor="_Toc120365730" w:history="1">
-            <w:r>
-              <w:rPr>
-                <w:rStyle w:val="Hyperlink"/>
-                <w:rFonts w:ascii="Wingdings" w:hAnsi="Wingdings"/>
-                <w:noProof/>
-              </w:rPr>
-              <w:t></w:t>
-            </w:r>
-            <w:r>
-              <w:rPr>
-                <w:rFonts w:eastAsiaTheme="minorEastAsia"/>
-                <w:noProof/>
-                <w:lang w:eastAsia="en-SG"/>
-              </w:rPr>
-              <w:tab/>
-            </w:r>
-            <w:r>
-              <w:rPr>
-                <w:rStyle w:val="Hyperlink"/>
-                <w:rFonts w:ascii="Helvetica" w:hAnsi="Helvetica"/>
-                <w:noProof/>
-              </w:rPr>
-              <w:t>Create a strong password for your AWS resources</w:t>
-            </w:r>
-            <w:r>
-              <w:rPr>
-                <w:noProof/>
-                <w:webHidden/>
-              </w:rPr>
-              <w:tab/>
-            </w:r>
-            <w:r>
-              <w:rPr>
-                <w:noProof/>
-                <w:webHidden/>
-              </w:rPr>
-              <w:fldChar w:fldCharType="begin"/>
-            </w:r>
-            <w:r>
-              <w:rPr>
-                <w:noProof/>
-                <w:webHidden/>
-              </w:rPr>
-              <w:instrText xml:space="preserve"> PAGEREF _Toc120365730 \h </w:instrText>
-            </w:r>
-            <w:r>
-              <w:rPr>
-                <w:noProof/>
-                <w:webHidden/>
-              </w:rPr>
-            </w:r>
-            <w:r>
-              <w:rPr>
-                <w:noProof/>
-                <w:webHidden/>
-              </w:rPr>
-              <w:fldChar w:fldCharType="separate"/>
-            </w:r>
-            <w:r>
-              <w:rPr>
-                <w:noProof/>
-                <w:webHidden/>
-              </w:rPr>
-              <w:t>8</w:t>
-            </w:r>
-            <w:r>
-              <w:rPr>
-                <w:noProof/>
-                <w:webHidden/>
-              </w:rPr>
-              <w:fldChar w:fldCharType="end"/>
-            </w:r>
-          </w:hyperlink>
-        </w:p>
-        <w:p>
-          <w:pPr>
-            <w:pStyle w:val="TOC3"/>
-            <w:tabs>
-              <w:tab w:val="left" w:pos="1100"/>
-              <w:tab w:val="right" w:leader="dot" w:pos="9016"/>
-            </w:tabs>
-            <w:rPr>
-              <w:rFonts w:eastAsiaTheme="minorEastAsia"/>
-              <w:noProof/>
-              <w:lang w:eastAsia="en-SG"/>
-            </w:rPr>
-          </w:pPr>
-          <w:hyperlink w:anchor="_Toc120365731" w:history="1">
-            <w:r>
-              <w:rPr>
-                <w:rStyle w:val="Hyperlink"/>
-                <w:rFonts w:ascii="Wingdings" w:hAnsi="Wingdings"/>
-                <w:noProof/>
-              </w:rPr>
-              <w:t></w:t>
-            </w:r>
-            <w:r>
-              <w:rPr>
-                <w:rFonts w:eastAsiaTheme="minorEastAsia"/>
-                <w:noProof/>
-                <w:lang w:eastAsia="en-SG"/>
-              </w:rPr>
-              <w:tab/>
-            </w:r>
-            <w:r>
-              <w:rPr>
-                <w:rStyle w:val="Hyperlink"/>
-                <w:rFonts w:ascii="Helvetica" w:hAnsi="Helvetica"/>
-                <w:noProof/>
-              </w:rPr>
-              <w:t>Use a group email alias with your AWS account</w:t>
-            </w:r>
-            <w:r>
-              <w:rPr>
-                <w:noProof/>
-                <w:webHidden/>
-              </w:rPr>
-              <w:tab/>
-            </w:r>
-            <w:r>
-              <w:rPr>
-                <w:noProof/>
-                <w:webHidden/>
-              </w:rPr>
-              <w:fldChar w:fldCharType="begin"/>
-            </w:r>
-            <w:r>
-              <w:rPr>
-                <w:noProof/>
-                <w:webHidden/>
-              </w:rPr>
-              <w:instrText xml:space="preserve"> PAGEREF _Toc120365731 \h </w:instrText>
-            </w:r>
-            <w:r>
-              <w:rPr>
-                <w:noProof/>
-                <w:webHidden/>
-              </w:rPr>
-            </w:r>
-            <w:r>
-              <w:rPr>
-                <w:noProof/>
-                <w:webHidden/>
-              </w:rPr>
-              <w:fldChar w:fldCharType="separate"/>
-            </w:r>
-            <w:r>
-              <w:rPr>
-                <w:noProof/>
-                <w:webHidden/>
-              </w:rPr>
-              <w:t>8</w:t>
-            </w:r>
-            <w:r>
-              <w:rPr>
-                <w:noProof/>
-                <w:webHidden/>
-              </w:rPr>
-              <w:fldChar w:fldCharType="end"/>
-            </w:r>
-          </w:hyperlink>
-        </w:p>
-        <w:p>
-          <w:pPr>
-            <w:pStyle w:val="TOC3"/>
-            <w:tabs>
-              <w:tab w:val="left" w:pos="1100"/>
-              <w:tab w:val="right" w:leader="dot" w:pos="9016"/>
-            </w:tabs>
-            <w:rPr>
-              <w:rFonts w:eastAsiaTheme="minorEastAsia"/>
-              <w:noProof/>
-              <w:lang w:eastAsia="en-SG"/>
-            </w:rPr>
-          </w:pPr>
-          <w:hyperlink w:anchor="_Toc120365732" w:history="1">
-            <w:r>
-              <w:rPr>
-                <w:rStyle w:val="Hyperlink"/>
-                <w:rFonts w:ascii="Wingdings" w:hAnsi="Wingdings"/>
-                <w:noProof/>
-              </w:rPr>
-              <w:t></w:t>
-            </w:r>
-            <w:r>
-              <w:rPr>
-                <w:rFonts w:eastAsiaTheme="minorEastAsia"/>
-                <w:noProof/>
-                <w:lang w:eastAsia="en-SG"/>
-              </w:rPr>
-              <w:tab/>
-            </w:r>
-            <w:r>
-              <w:rPr>
-                <w:rStyle w:val="Hyperlink"/>
-                <w:rFonts w:ascii="Helvetica" w:hAnsi="Helvetica"/>
-                <w:noProof/>
-              </w:rPr>
-              <w:t>Enable multi-factor authentication</w:t>
-            </w:r>
-            <w:r>
-              <w:rPr>
-                <w:noProof/>
-                <w:webHidden/>
-              </w:rPr>
-              <w:tab/>
-            </w:r>
-            <w:r>
-              <w:rPr>
-                <w:noProof/>
-                <w:webHidden/>
-              </w:rPr>
-              <w:fldChar w:fldCharType="begin"/>
-            </w:r>
-            <w:r>
-              <w:rPr>
-                <w:noProof/>
-                <w:webHidden/>
-              </w:rPr>
-              <w:instrText xml:space="preserve"> PAGEREF _Toc120365732 \h </w:instrText>
-            </w:r>
-            <w:r>
-              <w:rPr>
-                <w:noProof/>
-                <w:webHidden/>
-              </w:rPr>
-            </w:r>
-            <w:r>
-              <w:rPr>
-                <w:noProof/>
-                <w:webHidden/>
-              </w:rPr>
-              <w:fldChar w:fldCharType="separate"/>
-            </w:r>
-            <w:r>
-              <w:rPr>
-                <w:noProof/>
-                <w:webHidden/>
-              </w:rPr>
-              <w:t>8</w:t>
-            </w:r>
-            <w:r>
-              <w:rPr>
-                <w:noProof/>
-                <w:webHidden/>
-              </w:rPr>
-              <w:fldChar w:fldCharType="end"/>
-            </w:r>
-          </w:hyperlink>
-        </w:p>
-        <w:p>
-          <w:pPr>
-            <w:pStyle w:val="TOC3"/>
-            <w:tabs>
-              <w:tab w:val="left" w:pos="1100"/>
-              <w:tab w:val="right" w:leader="dot" w:pos="9016"/>
-            </w:tabs>
-            <w:rPr>
-              <w:rFonts w:eastAsiaTheme="minorEastAsia"/>
-              <w:noProof/>
-              <w:lang w:eastAsia="en-SG"/>
-            </w:rPr>
-          </w:pPr>
-          <w:hyperlink w:anchor="_Toc120365733" w:history="1">
-            <w:r>
-              <w:rPr>
-                <w:rStyle w:val="Hyperlink"/>
-                <w:rFonts w:ascii="Wingdings" w:hAnsi="Wingdings"/>
-                <w:noProof/>
-              </w:rPr>
-              <w:t></w:t>
-            </w:r>
-            <w:r>
-              <w:rPr>
-                <w:rFonts w:eastAsiaTheme="minorEastAsia"/>
-                <w:noProof/>
-                <w:lang w:eastAsia="en-SG"/>
-              </w:rPr>
-              <w:tab/>
-            </w:r>
-            <w:r>
-              <w:rPr>
-                <w:rStyle w:val="Hyperlink"/>
-                <w:rFonts w:ascii="Helvetica" w:hAnsi="Helvetica"/>
-                <w:noProof/>
-              </w:rPr>
-              <w:t>Set up AWS IAM users, groups, and roles for daily account access</w:t>
-            </w:r>
-            <w:r>
-              <w:rPr>
-                <w:noProof/>
-                <w:webHidden/>
-              </w:rPr>
-              <w:tab/>
-            </w:r>
-            <w:r>
-              <w:rPr>
-                <w:noProof/>
-                <w:webHidden/>
-              </w:rPr>
-              <w:fldChar w:fldCharType="begin"/>
-            </w:r>
-            <w:r>
-              <w:rPr>
-                <w:noProof/>
-                <w:webHidden/>
-              </w:rPr>
-              <w:instrText xml:space="preserve"> PAGEREF _Toc120365733 \h </w:instrText>
-            </w:r>
-            <w:r>
-              <w:rPr>
-                <w:noProof/>
-                <w:webHidden/>
-              </w:rPr>
-            </w:r>
-            <w:r>
-              <w:rPr>
-                <w:noProof/>
-                <w:webHidden/>
-              </w:rPr>
-              <w:fldChar w:fldCharType="separate"/>
-            </w:r>
-            <w:r>
-              <w:rPr>
-                <w:noProof/>
-                <w:webHidden/>
-              </w:rPr>
-              <w:t>8</w:t>
-            </w:r>
-            <w:r>
-              <w:rPr>
-                <w:noProof/>
-                <w:webHidden/>
-              </w:rPr>
-              <w:fldChar w:fldCharType="end"/>
-            </w:r>
-          </w:hyperlink>
-        </w:p>
-        <w:p>
-          <w:pPr>
-            <w:pStyle w:val="TOC3"/>
-            <w:tabs>
-              <w:tab w:val="left" w:pos="1100"/>
-              <w:tab w:val="right" w:leader="dot" w:pos="9016"/>
-            </w:tabs>
-            <w:rPr>
-              <w:rFonts w:eastAsiaTheme="minorEastAsia"/>
-              <w:noProof/>
-              <w:lang w:eastAsia="en-SG"/>
-            </w:rPr>
-          </w:pPr>
-          <w:hyperlink w:anchor="_Toc120365734" w:history="1">
-            <w:r>
-              <w:rPr>
-                <w:rStyle w:val="Hyperlink"/>
-                <w:rFonts w:ascii="Wingdings" w:hAnsi="Wingdings"/>
-                <w:noProof/>
-              </w:rPr>
-              <w:t></w:t>
-            </w:r>
-            <w:r>
-              <w:rPr>
-                <w:rFonts w:eastAsiaTheme="minorEastAsia"/>
-                <w:noProof/>
-                <w:lang w:eastAsia="en-SG"/>
-              </w:rPr>
-              <w:tab/>
-            </w:r>
-            <w:r>
-              <w:rPr>
-                <w:rStyle w:val="Hyperlink"/>
-                <w:rFonts w:ascii="Helvetica" w:hAnsi="Helvetica"/>
-                <w:noProof/>
-              </w:rPr>
-              <w:t>Delete your account’s access keys</w:t>
-            </w:r>
-            <w:r>
-              <w:rPr>
-                <w:noProof/>
-                <w:webHidden/>
-              </w:rPr>
-              <w:tab/>
-            </w:r>
-            <w:r>
-              <w:rPr>
-                <w:noProof/>
-                <w:webHidden/>
-              </w:rPr>
-              <w:fldChar w:fldCharType="begin"/>
-            </w:r>
-            <w:r>
-              <w:rPr>
-                <w:noProof/>
-                <w:webHidden/>
-              </w:rPr>
-              <w:instrText xml:space="preserve"> PAGEREF _Toc120365734 \h </w:instrText>
-            </w:r>
-            <w:r>
-              <w:rPr>
-                <w:noProof/>
-                <w:webHidden/>
-              </w:rPr>
-            </w:r>
-            <w:r>
-              <w:rPr>
-                <w:noProof/>
-                <w:webHidden/>
-              </w:rPr>
-              <w:fldChar w:fldCharType="separate"/>
-            </w:r>
-            <w:r>
-              <w:rPr>
-                <w:noProof/>
-                <w:webHidden/>
-              </w:rPr>
-              <w:t>9</w:t>
-            </w:r>
-            <w:r>
-              <w:rPr>
-                <w:noProof/>
-                <w:webHidden/>
-              </w:rPr>
-              <w:fldChar w:fldCharType="end"/>
-            </w:r>
-          </w:hyperlink>
-        </w:p>
-        <w:p>
-          <w:pPr>
-            <w:pStyle w:val="TOC3"/>
-            <w:tabs>
-              <w:tab w:val="left" w:pos="1100"/>
-              <w:tab w:val="right" w:leader="dot" w:pos="9016"/>
-            </w:tabs>
-            <w:rPr>
-              <w:rFonts w:eastAsiaTheme="minorEastAsia"/>
-              <w:noProof/>
-              <w:lang w:eastAsia="en-SG"/>
-            </w:rPr>
-          </w:pPr>
-          <w:hyperlink w:anchor="_Toc120365735" w:history="1">
-            <w:r>
-              <w:rPr>
-                <w:rStyle w:val="Hyperlink"/>
-                <w:rFonts w:ascii="Wingdings" w:hAnsi="Wingdings"/>
-                <w:noProof/>
-              </w:rPr>
-              <w:t></w:t>
-            </w:r>
-            <w:r>
-              <w:rPr>
-                <w:rFonts w:eastAsiaTheme="minorEastAsia"/>
-                <w:noProof/>
-                <w:lang w:eastAsia="en-SG"/>
-              </w:rPr>
-              <w:tab/>
-            </w:r>
-            <w:r>
-              <w:rPr>
-                <w:rStyle w:val="Hyperlink"/>
-                <w:rFonts w:ascii="Helvetica" w:hAnsi="Helvetica"/>
-                <w:noProof/>
-              </w:rPr>
-              <w:t>Enable CloudTrail in all AWS regions</w:t>
-            </w:r>
-            <w:r>
-              <w:rPr>
-                <w:noProof/>
-                <w:webHidden/>
-              </w:rPr>
-              <w:tab/>
-            </w:r>
-            <w:r>
-              <w:rPr>
-                <w:noProof/>
-                <w:webHidden/>
-              </w:rPr>
-              <w:fldChar w:fldCharType="begin"/>
-            </w:r>
-            <w:r>
-              <w:rPr>
-                <w:noProof/>
-                <w:webHidden/>
-              </w:rPr>
-              <w:instrText xml:space="preserve"> PAGEREF _Toc120365735 \h </w:instrText>
-            </w:r>
-            <w:r>
-              <w:rPr>
-                <w:noProof/>
-                <w:webHidden/>
-              </w:rPr>
-            </w:r>
-            <w:r>
-              <w:rPr>
-                <w:noProof/>
-                <w:webHidden/>
-              </w:rPr>
-              <w:fldChar w:fldCharType="separate"/>
-            </w:r>
-            <w:r>
-              <w:rPr>
-                <w:noProof/>
-                <w:webHidden/>
-              </w:rPr>
-              <w:t>9</w:t>
-            </w:r>
-            <w:r>
-              <w:rPr>
-                <w:noProof/>
-                <w:webHidden/>
-              </w:rPr>
-              <w:fldChar w:fldCharType="end"/>
-            </w:r>
-          </w:hyperlink>
-        </w:p>
-        <w:p>
-          <w:pPr>
-            <w:pStyle w:val="TOC1"/>
+            <w:pStyle w:val="TOC2"/>
             <w:tabs>
               <w:tab w:val="right" w:leader="dot" w:pos="9016"/>
             </w:tabs>
@@ -1143,16 +617,88 @@
               <w:lang w:eastAsia="en-SG"/>
             </w:rPr>
           </w:pPr>
-          <w:hyperlink w:anchor="_Toc120365736" w:history="1">
+          <w:hyperlink w:anchor="_Toc120392015" w:history="1">
             <w:r>
               <w:rPr>
                 <w:rStyle w:val="Hyperlink"/>
-                <w:rFonts w:ascii="Helvetica" w:hAnsi="Helvetica"/>
+                <w:rFonts w:ascii="Segoe UI" w:hAnsi="Segoe UI" w:cs="Segoe UI"/>
+                <w:noProof/>
+              </w:rPr>
+              <w:t>Section 4: Charts &amp; APIs</w:t>
+            </w:r>
+            <w:r>
+              <w:rPr>
+                <w:noProof/>
+                <w:webHidden/>
+              </w:rPr>
+              <w:tab/>
+            </w:r>
+            <w:r>
+              <w:rPr>
+                <w:noProof/>
+                <w:webHidden/>
+              </w:rPr>
+              <w:fldChar w:fldCharType="begin"/>
+            </w:r>
+            <w:r>
+              <w:rPr>
+                <w:noProof/>
+                <w:webHidden/>
+              </w:rPr>
+              <w:instrText xml:space="preserve"> PAGEREF _Toc120392015 \h </w:instrText>
+            </w:r>
+            <w:r>
+              <w:rPr>
+                <w:noProof/>
+                <w:webHidden/>
+              </w:rPr>
+            </w:r>
+            <w:r>
+              <w:rPr>
+                <w:noProof/>
+                <w:webHidden/>
+              </w:rPr>
+              <w:fldChar w:fldCharType="separate"/>
+            </w:r>
+            <w:r>
+              <w:rPr>
+                <w:noProof/>
+                <w:webHidden/>
+              </w:rPr>
+              <w:t>11</w:t>
+            </w:r>
+            <w:r>
+              <w:rPr>
+                <w:noProof/>
+                <w:webHidden/>
+              </w:rPr>
+              <w:fldChar w:fldCharType="end"/>
+            </w:r>
+          </w:hyperlink>
+        </w:p>
+        <w:p>
+          <w:pPr>
+            <w:pStyle w:val="TOC2"/>
+            <w:tabs>
+              <w:tab w:val="right" w:leader="dot" w:pos="9016"/>
+            </w:tabs>
+            <w:rPr>
+              <w:rFonts w:eastAsiaTheme="minorEastAsia"/>
+              <w:noProof/>
+              <w:lang w:eastAsia="en-SG"/>
+            </w:rPr>
+          </w:pPr>
+          <w:hyperlink w:anchor="_Toc120392016" w:history="1">
+            <w:r>
+              <w:rPr>
+                <w:rStyle w:val="Hyperlink"/>
+                <w:rFonts w:ascii="Segoe UI" w:eastAsia="Times New Roman" w:hAnsi="Segoe UI" w:cs="Segoe UI"/>
                 <w:b/>
                 <w:bCs/>
                 <w:noProof/>
-              </w:rPr>
-              <w:t>least privilege IAM policies</w:t>
+                <w:lang w:eastAsia="en-SG"/>
+              </w:rPr>
+              <w:t>Section 5: Machine Learning</w:t>
             </w:r>
             <w:r>
               <w:rPr>
@@ -1173,7 +719,7 @@
                 <w:noProof/>
                 <w:webHidden/>
               </w:rPr>
-              <w:instrText xml:space="preserve"> PAGEREF _Toc120365736 \h </w:instrText>
+              <w:instrText xml:space="preserve"> PAGEREF _Toc120392016 \h </w:instrText>
             </w:r>
             <w:r>
               <w:rPr>
@@ -1193,7 +739,7 @@
                 <w:noProof/>
                 <w:webHidden/>
               </w:rPr>
-              <w:t>11</w:t>
+              <w:t>12</w:t>
             </w:r>
             <w:r>
               <w:rPr>
@@ -1216,222 +762,7 @@
               <w:lang w:eastAsia="en-SG"/>
             </w:rPr>
           </w:pPr>
-          <w:hyperlink w:anchor="_Toc120365737" w:history="1">
-            <w:r>
-              <w:rPr>
-                <w:rStyle w:val="Hyperlink"/>
-                <w:noProof/>
-              </w:rPr>
-              <w:t>Design 2:</w:t>
-            </w:r>
-            <w:r>
-              <w:rPr>
-                <w:noProof/>
-                <w:webHidden/>
-              </w:rPr>
-              <w:tab/>
-            </w:r>
-            <w:r>
-              <w:rPr>
-                <w:noProof/>
-                <w:webHidden/>
-              </w:rPr>
-              <w:fldChar w:fldCharType="begin"/>
-            </w:r>
-            <w:r>
-              <w:rPr>
-                <w:noProof/>
-                <w:webHidden/>
-              </w:rPr>
-              <w:instrText xml:space="preserve"> PAGEREF _Toc120365737 \h </w:instrText>
-            </w:r>
-            <w:r>
-              <w:rPr>
-                <w:noProof/>
-                <w:webHidden/>
-              </w:rPr>
-            </w:r>
-            <w:r>
-              <w:rPr>
-                <w:noProof/>
-                <w:webHidden/>
-              </w:rPr>
-              <w:fldChar w:fldCharType="separate"/>
-            </w:r>
-            <w:r>
-              <w:rPr>
-                <w:noProof/>
-                <w:webHidden/>
-              </w:rPr>
-              <w:t>11</w:t>
-            </w:r>
-            <w:r>
-              <w:rPr>
-                <w:noProof/>
-                <w:webHidden/>
-              </w:rPr>
-              <w:fldChar w:fldCharType="end"/>
-            </w:r>
-          </w:hyperlink>
-        </w:p>
-        <w:p>
-          <w:pPr>
-            <w:pStyle w:val="TOC2"/>
-            <w:tabs>
-              <w:tab w:val="right" w:leader="dot" w:pos="9016"/>
-            </w:tabs>
-            <w:rPr>
-              <w:rFonts w:eastAsiaTheme="minorEastAsia"/>
-              <w:noProof/>
-              <w:lang w:eastAsia="en-SG"/>
-            </w:rPr>
-          </w:pPr>
-          <w:hyperlink w:anchor="_Toc120365738" w:history="1">
-            <w:r>
-              <w:rPr>
-                <w:rStyle w:val="Hyperlink"/>
-                <w:rFonts w:ascii="Segoe UI" w:hAnsi="Segoe UI" w:cs="Segoe UI"/>
-                <w:noProof/>
-              </w:rPr>
-              <w:t>Section 4: Charts &amp; APIs</w:t>
-            </w:r>
-            <w:r>
-              <w:rPr>
-                <w:noProof/>
-                <w:webHidden/>
-              </w:rPr>
-              <w:tab/>
-            </w:r>
-            <w:r>
-              <w:rPr>
-                <w:noProof/>
-                <w:webHidden/>
-              </w:rPr>
-              <w:fldChar w:fldCharType="begin"/>
-            </w:r>
-            <w:r>
-              <w:rPr>
-                <w:noProof/>
-                <w:webHidden/>
-              </w:rPr>
-              <w:instrText xml:space="preserve"> PAGEREF _Toc120365738 \h </w:instrText>
-            </w:r>
-            <w:r>
-              <w:rPr>
-                <w:noProof/>
-                <w:webHidden/>
-              </w:rPr>
-            </w:r>
-            <w:r>
-              <w:rPr>
-                <w:noProof/>
-                <w:webHidden/>
-              </w:rPr>
-              <w:fldChar w:fldCharType="separate"/>
-            </w:r>
-            <w:r>
-              <w:rPr>
-                <w:noProof/>
-                <w:webHidden/>
-              </w:rPr>
-              <w:t>12</w:t>
-            </w:r>
-            <w:r>
-              <w:rPr>
-                <w:noProof/>
-                <w:webHidden/>
-              </w:rPr>
-              <w:fldChar w:fldCharType="end"/>
-            </w:r>
-          </w:hyperlink>
-        </w:p>
-        <w:p>
-          <w:pPr>
-            <w:pStyle w:val="TOC2"/>
-            <w:tabs>
-              <w:tab w:val="right" w:leader="dot" w:pos="9016"/>
-            </w:tabs>
-            <w:rPr>
-              <w:rFonts w:eastAsiaTheme="minorEastAsia"/>
-              <w:noProof/>
-              <w:lang w:eastAsia="en-SG"/>
-            </w:rPr>
-          </w:pPr>
-          <w:hyperlink w:anchor="_Toc120365739" w:history="1">
-            <w:r>
-              <w:rPr>
-                <w:rStyle w:val="Hyperlink"/>
-                <w:rFonts w:ascii="Segoe UI" w:eastAsia="Times New Roman" w:hAnsi="Segoe UI" w:cs="Segoe UI"/>
-                <w:b/>
-                <w:bCs/>
-                <w:noProof/>
-                <w:lang w:eastAsia="en-SG"/>
-              </w:rPr>
-              <w:t>Section 5: Machine Learning</w:t>
-            </w:r>
-            <w:r>
-              <w:rPr>
-                <w:noProof/>
-                <w:webHidden/>
-              </w:rPr>
-              <w:tab/>
-            </w:r>
-            <w:r>
-              <w:rPr>
-                <w:noProof/>
-                <w:webHidden/>
-              </w:rPr>
-              <w:fldChar w:fldCharType="begin"/>
-            </w:r>
-            <w:r>
-              <w:rPr>
-                <w:noProof/>
-                <w:webHidden/>
-              </w:rPr>
-              <w:instrText xml:space="preserve"> PAGEREF _Toc120365739 \h </w:instrText>
-            </w:r>
-            <w:r>
-              <w:rPr>
-                <w:noProof/>
-                <w:webHidden/>
-              </w:rPr>
-            </w:r>
-            <w:r>
-              <w:rPr>
-                <w:noProof/>
-                <w:webHidden/>
-              </w:rPr>
-              <w:fldChar w:fldCharType="separate"/>
-            </w:r>
-            <w:r>
-              <w:rPr>
-                <w:noProof/>
-                <w:webHidden/>
-              </w:rPr>
-              <w:t>13</w:t>
-            </w:r>
-            <w:r>
-              <w:rPr>
-                <w:noProof/>
-                <w:webHidden/>
-              </w:rPr>
-              <w:fldChar w:fldCharType="end"/>
-            </w:r>
-          </w:hyperlink>
-        </w:p>
-        <w:p>
-          <w:pPr>
-            <w:pStyle w:val="TOC3"/>
-            <w:tabs>
-              <w:tab w:val="right" w:leader="dot" w:pos="9016"/>
-            </w:tabs>
-            <w:rPr>
-              <w:rFonts w:eastAsiaTheme="minorEastAsia"/>
-              <w:noProof/>
-              <w:lang w:eastAsia="en-SG"/>
-            </w:rPr>
-          </w:pPr>
-          <w:hyperlink w:anchor="_Toc120365740" w:history="1">
+          <w:hyperlink w:anchor="_Toc120392017" w:history="1">
             <w:r>
               <w:rPr>
                 <w:rStyle w:val="Hyperlink"/>
@@ -1460,7 +791,7 @@
                 <w:noProof/>
                 <w:webHidden/>
               </w:rPr>
-              <w:instrText xml:space="preserve"> PAGEREF _Toc120365740 \h </w:instrText>
+              <w:instrText xml:space="preserve"> PAGEREF _Toc120392017 \h </w:instrText>
             </w:r>
             <w:r>
               <w:rPr>
@@ -1480,7 +811,7 @@
                 <w:noProof/>
                 <w:webHidden/>
               </w:rPr>
-              <w:t>13</w:t>
+              <w:t>12</w:t>
             </w:r>
             <w:r>
               <w:rPr>
@@ -1533,7 +864,7 @@
           <w:color w:val="24292F"/>
         </w:rPr>
       </w:pPr>
-      <w:bookmarkStart w:id="0" w:name="_Toc120365722"/>
+      <w:bookmarkStart w:id="0" w:name="_Toc120392007"/>
       <w:r>
         <w:rPr>
           <w:rFonts w:ascii="Segoe UI" w:hAnsi="Segoe UI" w:cs="Segoe UI"/>
@@ -1559,7 +890,7 @@
           <w:color w:val="24292F"/>
         </w:rPr>
       </w:pPr>
-      <w:bookmarkStart w:id="1" w:name="_Toc120365723"/>
+      <w:bookmarkStart w:id="1" w:name="_Toc120392008"/>
       <w:r>
         <w:rPr>
           <w:rFonts w:ascii="Segoe UI" w:hAnsi="Segoe UI" w:cs="Segoe UI"/>
@@ -1573,7 +904,7 @@
       <w:pPr>
         <w:pStyle w:val="Heading3"/>
       </w:pPr>
-      <w:bookmarkStart w:id="2" w:name="_Toc120365724"/>
+      <w:bookmarkStart w:id="2" w:name="_Toc120392009"/>
       <w:r>
         <w:t>Setting up post-gres Docker</w:t>
       </w:r>
@@ -1602,6 +933,9 @@
         <w:tab/>
       </w:r>
       <w:r>
+        <w:rPr>
+          <w:noProof/>
+        </w:rPr>
         <w:drawing>
           <wp:inline distT="0" distB="0" distL="0" distR="0" wp14:anchorId="5069D19C" wp14:editId="4BDB4C6C">
             <wp:extent cx="5181126" cy="3079630"/>
@@ -1668,6 +1002,7 @@
         <w:rPr>
           <w:rStyle w:val="HTMLCode"/>
           <w:rFonts w:ascii="var(--ff-monospace)" w:hAnsi="var(--ff-monospace)"/>
+          <w:noProof/>
           <w:color w:val="F8F8F2"/>
           <w:sz w:val="22"/>
           <w:szCs w:val="22"/>
@@ -1948,24 +1283,15 @@
         <w:rPr>
           <w:rFonts w:ascii="Courier New" w:hAnsi="Courier New"/>
         </w:rPr>
-        <w:t>dl_ecommerce.sql</w:t>
-      </w:r>
-      <w:r>
-        <w:rPr>
-          <w:rFonts w:ascii="Courier New" w:hAnsi="Courier New"/>
-        </w:rPr>
-        <w:t xml:space="preserve"> </w:t>
-      </w:r>
-      <w:r>
-        <w:rPr>
-          <w:rFonts w:ascii="Courier New" w:hAnsi="Courier New"/>
-        </w:rPr>
-        <w:t>/docker-entrypoint-initdb.d/</w:t>
+        <w:t>dl_ecommerce.sql /docker-entrypoint-initdb.d/</w:t>
       </w:r>
     </w:p>
     <w:p/>
     <w:p>
       <w:r>
+        <w:rPr>
+          <w:noProof/>
+        </w:rPr>
         <w:drawing>
           <wp:inline distT="0" distB="0" distL="0" distR="0" wp14:anchorId="559B0931" wp14:editId="67AE9580">
             <wp:extent cx="5731510" cy="1628140"/>
@@ -2122,26 +1448,14 @@
         <w:rPr>
           <w:rFonts w:ascii="Courier New" w:hAnsi="Courier New"/>
         </w:rPr>
-        <w:t>my-postgres-db</w:t>
-      </w:r>
-      <w:r>
-        <w:rPr>
-          <w:rFonts w:ascii="Courier New" w:hAnsi="Courier New"/>
-        </w:rPr>
-        <w:t xml:space="preserve"> </w:t>
-      </w:r>
-      <w:r>
-        <w:rPr>
-          <w:rFonts w:ascii="Courier New" w:hAnsi="Courier New"/>
-        </w:rPr>
-        <w:t>'</w:t>
+        <w:t>my-postgres-db '</w:t>
       </w:r>
     </w:p>
     <w:p>
       <w:pPr>
         <w:pStyle w:val="Heading3"/>
       </w:pPr>
-      <w:bookmarkStart w:id="3" w:name="_Toc120365725"/>
+      <w:bookmarkStart w:id="3" w:name="_Toc120392010"/>
       <w:r>
         <w:t>ERD</w:t>
       </w:r>
@@ -2149,6 +1463,9 @@
     </w:p>
     <w:p>
       <w:r>
+        <w:rPr>
+          <w:noProof/>
+        </w:rPr>
         <w:drawing>
           <wp:inline distT="0" distB="0" distL="0" distR="0" wp14:anchorId="13B178C2" wp14:editId="59729915">
             <wp:extent cx="5731510" cy="1670685"/>
@@ -2335,16 +1652,7 @@
                 <w:szCs w:val="20"/>
                 <w:lang w:eastAsia="en-SG"/>
               </w:rPr>
-              <w:t>am</w:t>
-            </w:r>
-            <w:r>
-              <w:rPr>
-                <w:rFonts w:eastAsia="Times New Roman"/>
-                <w:sz w:val="20"/>
-                <w:szCs w:val="20"/>
-                <w:lang w:eastAsia="en-SG"/>
-              </w:rPr>
-              <w:t>e</w:t>
+              <w:t>ame</w:t>
             </w:r>
           </w:p>
         </w:tc>
@@ -3315,7 +2623,7 @@
       <w:pPr>
         <w:pStyle w:val="Heading3"/>
       </w:pPr>
-      <w:bookmarkStart w:id="4" w:name="_Toc120365726"/>
+      <w:bookmarkStart w:id="4" w:name="_Toc120392011"/>
       <w:r>
         <w:lastRenderedPageBreak/>
         <w:t>Queries</w:t>
@@ -3772,7 +3080,7 @@
           <w:color w:val="24292F"/>
         </w:rPr>
       </w:pPr>
-      <w:bookmarkStart w:id="5" w:name="_Toc120365727"/>
+      <w:bookmarkStart w:id="5" w:name="_Toc120392012"/>
       <w:r>
         <w:rPr>
           <w:rFonts w:ascii="Segoe UI" w:hAnsi="Segoe UI" w:cs="Segoe UI"/>
@@ -3787,7 +3095,7 @@
       <w:pPr>
         <w:pStyle w:val="Heading3"/>
       </w:pPr>
-      <w:bookmarkStart w:id="6" w:name="_Toc120365728"/>
+      <w:bookmarkStart w:id="6" w:name="_Toc120392013"/>
       <w:r>
         <w:t>Design 1</w:t>
       </w:r>
@@ -7210,7 +6518,7 @@
       <w:pPr>
         <w:pStyle w:val="Heading3"/>
       </w:pPr>
-      <w:bookmarkStart w:id="7" w:name="_Toc120365729"/>
+      <w:bookmarkStart w:id="7" w:name="_Toc120392014"/>
       <w:r>
         <w:t>Design 2</w:t>
       </w:r>
@@ -7219,6 +6527,9 @@
     <w:p/>
     <w:p>
       <w:r>
+        <w:rPr>
+          <w:noProof/>
+        </w:rPr>
         <w:drawing>
           <wp:inline distT="0" distB="0" distL="0" distR="0" wp14:anchorId="65FDBDA1" wp14:editId="23AC4971">
             <wp:extent cx="5731510" cy="2555875"/>
@@ -7329,10 +6640,7 @@
         <w:t xml:space="preserve">Using Analytics in AWS we can create dashboard and </w:t>
       </w:r>
       <w:r>
-        <w:t>company’s</w:t>
-      </w:r>
-      <w:r>
-        <w:t xml:space="preserve"> analysts can access and perform analytical computation</w:t>
+        <w:t>company’s analysts can access and perform analytical computation</w:t>
       </w:r>
       <w:r>
         <w:t xml:space="preserve"> on the stored data.</w:t>
@@ -7407,13 +6715,8 @@
         <w:t>all </w:t>
       </w:r>
       <w:r>
-        <w:t>services and resources in your account.</w:t>
-      </w:r>
-      <w:bookmarkStart w:id="8" w:name="_Toc120365730"/>
-      <w:r>
-        <w:t>Create a strong password for your AWS resources</w:t>
-      </w:r>
-      <w:bookmarkEnd w:id="8"/>
+        <w:t>services and resources in your account.Create a strong password for your AWS resources</w:t>
+      </w:r>
       <w:r>
         <w:t>.</w:t>
       </w:r>
@@ -7461,7 +6764,6 @@
           <w:szCs w:val="21"/>
         </w:rPr>
       </w:pPr>
-      <w:bookmarkStart w:id="9" w:name="_Toc120365731"/>
       <w:r>
         <w:rPr>
           <w:rFonts w:ascii="Helvetica" w:hAnsi="Helvetica"/>
@@ -7471,7 +6773,6 @@
         </w:rPr>
         <w:t>Use a group email alias with your AWS account</w:t>
       </w:r>
-      <w:bookmarkEnd w:id="9"/>
       <w:r>
         <w:rPr>
           <w:rFonts w:ascii="Helvetica" w:hAnsi="Helvetica"/>
@@ -7506,7 +6807,6 @@
           <w:szCs w:val="21"/>
         </w:rPr>
       </w:pPr>
-      <w:bookmarkStart w:id="10" w:name="_Toc120365732"/>
       <w:r>
         <w:rPr>
           <w:rFonts w:ascii="Helvetica" w:hAnsi="Helvetica"/>
@@ -7516,7 +6816,6 @@
         </w:rPr>
         <w:t>Enable multi-factor authentication</w:t>
       </w:r>
-      <w:bookmarkEnd w:id="10"/>
       <w:r>
         <w:rPr>
           <w:rFonts w:ascii="Helvetica" w:hAnsi="Helvetica"/>
@@ -7591,7 +6890,6 @@
           <w:szCs w:val="21"/>
         </w:rPr>
       </w:pPr>
-      <w:bookmarkStart w:id="11" w:name="_Toc120365733"/>
       <w:r>
         <w:rPr>
           <w:rFonts w:ascii="Helvetica" w:hAnsi="Helvetica"/>
@@ -7601,7 +6899,6 @@
         </w:rPr>
         <w:t>Set up AWS IAM users, groups, and roles for daily account access</w:t>
       </w:r>
-      <w:bookmarkEnd w:id="11"/>
     </w:p>
     <w:p>
       <w:pPr>
@@ -7770,7 +7067,6 @@
           <w:szCs w:val="21"/>
         </w:rPr>
       </w:pPr>
-      <w:bookmarkStart w:id="12" w:name="_Toc120365734"/>
       <w:r>
         <w:rPr>
           <w:rFonts w:ascii="Helvetica" w:hAnsi="Helvetica"/>
@@ -7780,7 +7076,6 @@
         </w:rPr>
         <w:t>Delete your account’s access key</w:t>
       </w:r>
-      <w:bookmarkEnd w:id="12"/>
       <w:r>
         <w:rPr>
           <w:rFonts w:ascii="Helvetica" w:hAnsi="Helvetica"/>
@@ -7831,7 +7126,6 @@
           <w:szCs w:val="21"/>
         </w:rPr>
       </w:pPr>
-      <w:bookmarkStart w:id="13" w:name="_Toc120365735"/>
       <w:r>
         <w:rPr>
           <w:rFonts w:ascii="Helvetica" w:hAnsi="Helvetica"/>
@@ -7841,7 +7135,6 @@
         </w:rPr>
         <w:t>Enable CloudTrail in all AWS regions</w:t>
       </w:r>
-      <w:bookmarkEnd w:id="13"/>
       <w:r>
         <w:rPr>
           <w:rFonts w:ascii="Helvetica" w:hAnsi="Helvetica"/>
@@ -8252,10 +7545,7 @@
               <w:jc w:val="both"/>
             </w:pPr>
             <w:r>
-              <w:t>T</w:t>
-            </w:r>
-            <w:r>
-              <w:t>he AWS Management &amp; Governance product suite allows you to enable, provision, and operate AWS resources to determine the health and predictability of your cloud workloads.</w:t>
+              <w:t>The AWS Management &amp; Governance product suite allows you to enable, provision, and operate AWS resources to determine the health and predictability of your cloud workloads.</w:t>
             </w:r>
             <w:r>
               <w:rPr>
@@ -8378,6 +7668,7 @@
                 <w:rFonts w:ascii="Segoe UI" w:hAnsi="Segoe UI" w:cs="Segoe UI"/>
                 <w:color w:val="24292F"/>
               </w:rPr>
+              <w:lastRenderedPageBreak/>
               <w:t>High Availability</w:t>
             </w:r>
           </w:p>
@@ -8401,11 +7692,7 @@
               </w:r>
             </w:hyperlink>
             <w:r>
-              <w:t xml:space="preserve"> replicate their data on more than three </w:t>
-            </w:r>
-            <w:r>
-              <w:lastRenderedPageBreak/>
-              <w:t>Availability Zone (except for S3 One Zone-Infrequent Access). Amazon S3 maintains redundancy even within one of the facilities in a single Availability Zone. For example, Amazon S3 replicates data across multiple disks, so even if one of them fails, customers can still access their data with no downtime.</w:t>
+              <w:t> replicate their data on more than three Availability Zone (except for S3 One Zone-Infrequent Access). Amazon S3 maintains redundancy even within one of the facilities in a single Availability Zone. For example, Amazon S3 replicates data across multiple disks, so even if one of them fails, customers can still access their data with no downtime.</w:t>
             </w:r>
           </w:p>
         </w:tc>
@@ -8421,7 +7708,6 @@
                 <w:rFonts w:ascii="Segoe UI" w:hAnsi="Segoe UI" w:cs="Segoe UI"/>
                 <w:color w:val="24292F"/>
               </w:rPr>
-              <w:lastRenderedPageBreak/>
               <w:t>Elastic</w:t>
             </w:r>
           </w:p>
@@ -8465,6 +7751,9 @@
           <w:p/>
           <w:p>
             <w:r>
+              <w:rPr>
+                <w:noProof/>
+              </w:rPr>
               <w:drawing>
                 <wp:inline distT="0" distB="0" distL="0" distR="0" wp14:anchorId="1AF09F5F" wp14:editId="37F9FBE9">
                   <wp:extent cx="3853472" cy="2147977"/>
@@ -8715,7 +8004,7 @@
           <w:color w:val="24292F"/>
         </w:rPr>
       </w:pPr>
-      <w:bookmarkStart w:id="14" w:name="_Toc120365738"/>
+      <w:bookmarkStart w:id="8" w:name="_Toc120392015"/>
       <w:r>
         <w:rPr>
           <w:rFonts w:ascii="Segoe UI" w:hAnsi="Segoe UI" w:cs="Segoe UI"/>
@@ -8724,24 +8013,18 @@
         <w:lastRenderedPageBreak/>
         <w:t>Section 4: Charts &amp; APIs</w:t>
       </w:r>
-      <w:bookmarkEnd w:id="14"/>
-    </w:p>
-    <w:p>
-      <w:r>
-        <w:t xml:space="preserve">Refer to Git Hub Section </w:t>
-      </w:r>
-      <w:r>
-        <w:t>4</w:t>
-      </w:r>
-      <w:r>
-        <w:t xml:space="preserve"> Folde</w:t>
-      </w:r>
-      <w:r>
-        <w:t>r for Code</w:t>
-      </w:r>
-    </w:p>
-    <w:p>
-      <w:r>
+      <w:bookmarkEnd w:id="8"/>
+    </w:p>
+    <w:p>
+      <w:r>
+        <w:t>Refer to Git Hub Section 4 Folder for Code</w:t>
+      </w:r>
+    </w:p>
+    <w:p>
+      <w:r>
+        <w:rPr>
+          <w:noProof/>
+        </w:rPr>
         <w:drawing>
           <wp:inline distT="0" distB="0" distL="0" distR="0" wp14:anchorId="0A455889" wp14:editId="21623BCA">
             <wp:extent cx="4429743" cy="2591162"/>
@@ -8781,6 +8064,9 @@
     </w:p>
     <w:p>
       <w:r>
+        <w:rPr>
+          <w:noProof/>
+        </w:rPr>
         <w:drawing>
           <wp:inline distT="0" distB="0" distL="0" distR="0" wp14:anchorId="04041810" wp14:editId="2C1BC00E">
             <wp:extent cx="3829584" cy="2972215"/>
@@ -8858,7 +8144,7 @@
           <w:lang w:eastAsia="en-SG"/>
         </w:rPr>
       </w:pPr>
-      <w:bookmarkStart w:id="15" w:name="_Toc120365739"/>
+      <w:bookmarkStart w:id="9" w:name="_Toc120392016"/>
       <w:r>
         <w:rPr>
           <w:rFonts w:ascii="Segoe UI" w:eastAsia="Times New Roman" w:hAnsi="Segoe UI" w:cs="Segoe UI"/>
@@ -8872,17 +8158,11 @@
         <w:lastRenderedPageBreak/>
         <w:t>Section 5: Machine Learning</w:t>
       </w:r>
-      <w:bookmarkEnd w:id="15"/>
-    </w:p>
-    <w:p>
-      <w:r>
-        <w:t xml:space="preserve">Refer to Git Hub Section </w:t>
-      </w:r>
-      <w:r>
-        <w:t>5</w:t>
-      </w:r>
-      <w:r>
-        <w:t xml:space="preserve"> Folder for Code</w:t>
+      <w:bookmarkEnd w:id="9"/>
+    </w:p>
+    <w:p>
+      <w:r>
+        <w:t>Refer to Git Hub Section 5 Folder for Code</w:t>
       </w:r>
     </w:p>
     <w:p>
@@ -8893,7 +8173,7 @@
           <w:lang w:eastAsia="en-SG"/>
         </w:rPr>
       </w:pPr>
-      <w:bookmarkStart w:id="16" w:name="_Toc120365740"/>
+      <w:bookmarkStart w:id="10" w:name="_Toc120392017"/>
       <w:r>
         <w:rPr>
           <w:rFonts w:eastAsia="Times New Roman"/>
@@ -8901,7 +8181,7 @@
         </w:rPr>
         <w:t>Results</w:t>
       </w:r>
-      <w:bookmarkEnd w:id="16"/>
+      <w:bookmarkEnd w:id="10"/>
     </w:p>
     <w:tbl>
       <w:tblPr>
@@ -12007,7 +11287,7 @@
     <w:lsdException w:name="Table Web 2" w:semiHidden="1" w:unhideWhenUsed="1"/>
     <w:lsdException w:name="Table Web 3" w:semiHidden="1" w:unhideWhenUsed="1"/>
     <w:lsdException w:name="Balloon Text" w:semiHidden="1" w:unhideWhenUsed="1"/>
-    <w:lsdException w:name="Table Grid" w:semiHidden="1" w:uiPriority="39" w:unhideWhenUsed="1"/>
+    <w:lsdException w:name="Table Grid" w:uiPriority="39"/>
     <w:lsdException w:name="Table Theme" w:semiHidden="1" w:unhideWhenUsed="1"/>
     <w:lsdException w:name="Placeholder Text" w:semiHidden="1"/>
     <w:lsdException w:name="No Spacing" w:uiPriority="1" w:qFormat="1"/>

</xml_diff>